<commit_message>
before changing direct net of home to direct all
</commit_message>
<xml_diff>
--- a/TV_channel_documentation.docx
+++ b/TV_channel_documentation.docx
@@ -202,6 +202,18 @@
       </w:pPr>
       <w:r>
         <w:t xml:space="preserve">tv.spend</w:t>
+      </w:r>
+    </w:p>
+    <w:p>
+      <w:pPr>
+        <w:pStyle w:val="Compact"/>
+        <w:numPr>
+          <w:numId w:val="1002"/>
+          <w:ilvl w:val="0"/>
+        </w:numPr>
+      </w:pPr>
+      <w:r>
+        <w:t xml:space="preserve">tv_forecasted</w:t>
       </w:r>
     </w:p>
     <w:p>
@@ -557,7 +569,7 @@
     </w:lvl>
   </w:abstractNum>
   <w:abstractNum w:abstractNumId="990">
-    <w:nsid w:val="534f74bf"/>
+    <w:nsid w:val="5d46f111"/>
     <w:multiLevelType w:val="multilevel"/>
     <w:lvl w:ilvl="0">
       <w:numFmt w:val="bullet"/>
@@ -638,7 +650,7 @@
     </w:lvl>
   </w:abstractNum>
   <w:abstractNum w:abstractNumId="991">
-    <w:nsid w:val="24f2803f"/>
+    <w:nsid w:val="2d90e395"/>
     <w:multiLevelType w:val="multilevel"/>
     <w:lvl w:ilvl="0">
       <w:numFmt w:val="bullet"/>

</xml_diff>